<commit_message>
Saved changes to documentation
</commit_message>
<xml_diff>
--- a/Documentation/documentation.docx
+++ b/Documentation/documentation.docx
@@ -266,7 +266,7 @@
               </mc:Choice>
               <mc:Fallback>
                 <w:pict>
-                  <v:group w14:anchorId="1778A24A" id="Group 149" o:spid="_x0000_s1026" style="position:absolute;margin-left:0;margin-top:0;width:8in;height:95.7pt;z-index:251662336;mso-width-percent:941;mso-height-percent:121;mso-top-percent:23;mso-position-horizontal:center;mso-position-horizontal-relative:page;mso-position-vertical-relative:page;mso-width-percent:941;mso-height-percent:121;mso-top-percent:23" coordorigin="" coordsize="73152,12161" o:gfxdata="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">
+                  <v:group w14:anchorId="046A9103" id="Group 149" o:spid="_x0000_s1026" style="position:absolute;margin-left:0;margin-top:0;width:8in;height:95.7pt;z-index:251662336;mso-width-percent:941;mso-height-percent:121;mso-top-percent:23;mso-position-horizontal:center;mso-position-horizontal-relative:page;mso-position-vertical-relative:page;mso-width-percent:941;mso-height-percent:121;mso-top-percent:23" coordorigin="" coordsize="73152,12161" o:gfxdata="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">
                     <v:shape id="Rectangle 51" o:spid="_x0000_s1027" style="position:absolute;width:73152;height:11303;visibility:visible;mso-wrap-style:square;v-text-anchor:middle" coordsize="7312660,1129665" o:gfxdata="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" path="m,l7312660,r,1129665l3619500,733425,,1091565,,xe" fillcolor="#4472c4 [3204]" stroked="f" strokeweight="1pt">
                       <v:stroke joinstyle="miter"/>
                       <v:path arrowok="t" o:connecttype="custom" o:connectlocs="0,0;7315200,0;7315200,1130373;3620757,733885;0,1092249;0,0" o:connectangles="0,0,0,0,0,0"/>
@@ -801,7 +801,12 @@
             <w:pStyle w:val="TOCHeading"/>
           </w:pPr>
           <w:r>
-            <w:t>Table of Contents</w:t>
+            <w:t>Table of Cont</w:t>
+          </w:r>
+          <w:bookmarkStart w:id="0" w:name="_GoBack"/>
+          <w:bookmarkEnd w:id="0"/>
+          <w:r>
+            <w:t>ents</w:t>
           </w:r>
         </w:p>
         <w:p>
@@ -1514,12 +1519,12 @@
       <w:pPr>
         <w:pStyle w:val="Heading1"/>
       </w:pPr>
-      <w:bookmarkStart w:id="0" w:name="_Toc503727202"/>
+      <w:bookmarkStart w:id="1" w:name="_Toc503727202"/>
       <w:r>
         <w:lastRenderedPageBreak/>
         <w:t>Functional Requirements</w:t>
       </w:r>
-      <w:bookmarkEnd w:id="0"/>
+      <w:bookmarkEnd w:id="1"/>
     </w:p>
     <w:p>
       <w:r>
@@ -1591,11 +1596,11 @@
       <w:pPr>
         <w:pStyle w:val="Heading1"/>
       </w:pPr>
-      <w:bookmarkStart w:id="1" w:name="_Toc503727203"/>
+      <w:bookmarkStart w:id="2" w:name="_Toc503727203"/>
       <w:r>
         <w:t>Non-Functional Requirements</w:t>
       </w:r>
-      <w:bookmarkEnd w:id="1"/>
+      <w:bookmarkEnd w:id="2"/>
     </w:p>
     <w:p>
       <w:r>
@@ -1667,11 +1672,11 @@
       <w:pPr>
         <w:pStyle w:val="Heading1"/>
       </w:pPr>
-      <w:bookmarkStart w:id="2" w:name="_Toc503727204"/>
+      <w:bookmarkStart w:id="3" w:name="_Toc503727204"/>
       <w:r>
         <w:t>System Architecture Diagram</w:t>
       </w:r>
-      <w:bookmarkEnd w:id="2"/>
+      <w:bookmarkEnd w:id="3"/>
     </w:p>
     <w:p>
       <w:r>
@@ -1732,12 +1737,12 @@
       <w:pPr>
         <w:pStyle w:val="Heading1"/>
       </w:pPr>
-      <w:bookmarkStart w:id="3" w:name="_Toc503727205"/>
+      <w:bookmarkStart w:id="4" w:name="_Toc503727205"/>
       <w:r>
         <w:lastRenderedPageBreak/>
         <w:t>Data Flow Diagram</w:t>
       </w:r>
-      <w:bookmarkEnd w:id="3"/>
+      <w:bookmarkEnd w:id="4"/>
     </w:p>
     <w:p>
       <w:r>
@@ -1798,11 +1803,11 @@
       <w:pPr>
         <w:pStyle w:val="Heading1"/>
       </w:pPr>
-      <w:bookmarkStart w:id="4" w:name="_Toc503727206"/>
+      <w:bookmarkStart w:id="5" w:name="_Toc503727206"/>
       <w:r>
         <w:t>Use Cases</w:t>
       </w:r>
-      <w:bookmarkEnd w:id="4"/>
+      <w:bookmarkEnd w:id="5"/>
     </w:p>
     <w:p>
       <w:r>
@@ -2174,11 +2179,11 @@
       <w:pPr>
         <w:pStyle w:val="Heading1"/>
       </w:pPr>
-      <w:bookmarkStart w:id="5" w:name="_Toc503727207"/>
+      <w:bookmarkStart w:id="6" w:name="_Toc503727207"/>
       <w:r>
         <w:t>Sequence Diagrams</w:t>
       </w:r>
-      <w:bookmarkEnd w:id="5"/>
+      <w:bookmarkEnd w:id="6"/>
     </w:p>
     <w:p>
       <w:pPr>
@@ -2691,11 +2696,11 @@
       <w:pPr>
         <w:pStyle w:val="Heading1"/>
       </w:pPr>
-      <w:bookmarkStart w:id="6" w:name="_Toc503727208"/>
+      <w:bookmarkStart w:id="7" w:name="_Toc503727208"/>
       <w:r>
         <w:t>Database Diagram</w:t>
       </w:r>
-      <w:bookmarkEnd w:id="6"/>
+      <w:bookmarkEnd w:id="7"/>
     </w:p>
     <w:p>
       <w:r>
@@ -2756,12 +2761,12 @@
       <w:pPr>
         <w:pStyle w:val="Heading1"/>
       </w:pPr>
-      <w:bookmarkStart w:id="7" w:name="_Toc503727209"/>
+      <w:bookmarkStart w:id="8" w:name="_Toc503727209"/>
       <w:r>
         <w:lastRenderedPageBreak/>
         <w:t>Class Diagram</w:t>
       </w:r>
-      <w:bookmarkEnd w:id="7"/>
+      <w:bookmarkEnd w:id="8"/>
     </w:p>
     <w:p>
       <w:r>
@@ -2822,11 +2827,11 @@
       <w:pPr>
         <w:pStyle w:val="Heading1"/>
       </w:pPr>
-      <w:bookmarkStart w:id="8" w:name="_Toc503727210"/>
+      <w:bookmarkStart w:id="9" w:name="_Toc503727210"/>
       <w:r>
         <w:t>Test Cases</w:t>
       </w:r>
-      <w:bookmarkEnd w:id="8"/>
+      <w:bookmarkEnd w:id="9"/>
     </w:p>
     <w:p>
       <w:r>
@@ -2869,7 +2874,23 @@
         <w:t xml:space="preserve"> </w:t>
       </w:r>
       <w:r>
-        <w:t xml:space="preserve">Within the context of the application, “valid data” means a title which is less than or equal to 15 characters, a description which is less than or equal to 255 characters, a priority of high, medium, or low, a status of pending, started, completed, or late, and a date in mm/dd/yyyy format which exists on the Gregorian calendar. </w:t>
+        <w:t>Within the context of the application, “valid data” means a title which is less than or equal to 15 characters, a description which is less than or equal to 255 characters, a priority of high, medium, or low, a status of pending, started, completed, or late, and a date in mm/</w:t>
+      </w:r>
+      <w:proofErr w:type="spellStart"/>
+      <w:r>
+        <w:t>dd</w:t>
+      </w:r>
+      <w:proofErr w:type="spellEnd"/>
+      <w:r>
+        <w:t>/</w:t>
+      </w:r>
+      <w:proofErr w:type="spellStart"/>
+      <w:r>
+        <w:t>yyyy</w:t>
+      </w:r>
+      <w:proofErr w:type="spellEnd"/>
+      <w:r>
+        <w:t xml:space="preserve"> format which exists on the Gregorian calendar. </w:t>
       </w:r>
     </w:p>
     <w:p>
@@ -3382,7 +3403,23 @@
         <w:t>Description</w:t>
       </w:r>
       <w:r>
-        <w:t xml:space="preserve">: Adding a new task on the main page of the application should fail if a user enters an invalid due date. Within the context of this application, an invalid due date would be a date which is not in mm/dd/yyyy format or which does not exist on the Gregorian calendar. The remainder of the task attributes which the user enters into their existing fields should be valid as defined in </w:t>
+        <w:t>: Adding a new task on the main page of the application should fail if a user enters an invalid due date. Within the context of this application, an invalid due date would be a date which is not in mm/</w:t>
+      </w:r>
+      <w:proofErr w:type="spellStart"/>
+      <w:r>
+        <w:t>dd</w:t>
+      </w:r>
+      <w:proofErr w:type="spellEnd"/>
+      <w:r>
+        <w:t>/</w:t>
+      </w:r>
+      <w:proofErr w:type="spellStart"/>
+      <w:r>
+        <w:t>yyyy</w:t>
+      </w:r>
+      <w:proofErr w:type="spellEnd"/>
+      <w:r>
+        <w:t xml:space="preserve"> format or which does not exist on the Gregorian calendar. The remainder of the task attributes which the user enters into their existing fields should be valid as defined in </w:t>
       </w:r>
       <w:r>
         <w:rPr>
@@ -3502,11 +3539,11 @@
       <w:pPr>
         <w:pStyle w:val="Heading1"/>
       </w:pPr>
-      <w:bookmarkStart w:id="9" w:name="_Toc503727211"/>
+      <w:bookmarkStart w:id="10" w:name="_Toc503727211"/>
       <w:r>
         <w:t>Work Breakdown</w:t>
       </w:r>
-      <w:bookmarkEnd w:id="9"/>
+      <w:bookmarkEnd w:id="10"/>
     </w:p>
     <w:p>
       <w:pPr>
@@ -3758,7 +3795,7 @@
           </w:tcPr>
           <w:p>
             <w:r>
-              <w:t>View by status</w:t>
+              <w:t>Separate into 3 tables</w:t>
             </w:r>
           </w:p>
         </w:tc>
@@ -3766,13 +3803,21 @@
           <w:tcPr>
             <w:tcW w:w="3117" w:type="dxa"/>
           </w:tcPr>
-          <w:p/>
+          <w:p>
+            <w:r>
+              <w:t>1 hour</w:t>
+            </w:r>
+          </w:p>
         </w:tc>
         <w:tc>
           <w:tcPr>
             <w:tcW w:w="3117" w:type="dxa"/>
           </w:tcPr>
-          <w:p/>
+          <w:p>
+            <w:r>
+              <w:t>59 min</w:t>
+            </w:r>
+          </w:p>
         </w:tc>
       </w:tr>
       <w:tr>
@@ -3782,7 +3827,7 @@
           </w:tcPr>
           <w:p>
             <w:r>
-              <w:t>Separate into 3 tables</w:t>
+              <w:t>Delete tasks</w:t>
             </w:r>
           </w:p>
         </w:tc>
@@ -3792,7 +3837,7 @@
           </w:tcPr>
           <w:p>
             <w:r>
-              <w:t>1 hour</w:t>
+              <w:t>30 min</w:t>
             </w:r>
           </w:p>
         </w:tc>
@@ -3802,7 +3847,7 @@
           </w:tcPr>
           <w:p>
             <w:r>
-              <w:t>59 min</w:t>
+              <w:t>16 min</w:t>
             </w:r>
           </w:p>
         </w:tc>
@@ -3814,7 +3859,7 @@
           </w:tcPr>
           <w:p>
             <w:r>
-              <w:t>Delete tasks</w:t>
+              <w:t>Improve UI</w:t>
             </w:r>
           </w:p>
         </w:tc>
@@ -3822,13 +3867,21 @@
           <w:tcPr>
             <w:tcW w:w="3117" w:type="dxa"/>
           </w:tcPr>
-          <w:p/>
+          <w:p>
+            <w:r>
+              <w:t>2 hours</w:t>
+            </w:r>
+          </w:p>
         </w:tc>
         <w:tc>
           <w:tcPr>
             <w:tcW w:w="3117" w:type="dxa"/>
           </w:tcPr>
-          <w:p/>
+          <w:p>
+            <w:r>
+              <w:t>1 hour 40 min</w:t>
+            </w:r>
+          </w:p>
         </w:tc>
       </w:tr>
       <w:tr>
@@ -3838,7 +3891,7 @@
           </w:tcPr>
           <w:p>
             <w:r>
-              <w:t>Improve UI</w:t>
+              <w:t>Write Startup script</w:t>
             </w:r>
           </w:p>
         </w:tc>
@@ -3848,7 +3901,10 @@
           </w:tcPr>
           <w:p>
             <w:r>
-              <w:t>2 hours</w:t>
+              <w:t>15</w:t>
+            </w:r>
+            <w:r>
+              <w:t xml:space="preserve"> min</w:t>
             </w:r>
           </w:p>
         </w:tc>
@@ -3858,7 +3914,10 @@
           </w:tcPr>
           <w:p>
             <w:r>
-              <w:t>1 hour 40 min</w:t>
+              <w:t>20</w:t>
+            </w:r>
+            <w:r>
+              <w:t xml:space="preserve"> min</w:t>
             </w:r>
           </w:p>
         </w:tc>
@@ -3870,7 +3929,7 @@
           </w:tcPr>
           <w:p>
             <w:r>
-              <w:t>Write Startup script</w:t>
+              <w:t>Write classes</w:t>
             </w:r>
           </w:p>
         </w:tc>
@@ -3880,6 +3939,70 @@
           </w:tcPr>
           <w:p>
             <w:r>
+              <w:t>1 hour</w:t>
+            </w:r>
+          </w:p>
+        </w:tc>
+        <w:tc>
+          <w:tcPr>
+            <w:tcW w:w="3117" w:type="dxa"/>
+          </w:tcPr>
+          <w:p>
+            <w:r>
+              <w:t>28 min</w:t>
+            </w:r>
+          </w:p>
+        </w:tc>
+      </w:tr>
+      <w:tr>
+        <w:tc>
+          <w:tcPr>
+            <w:tcW w:w="3116" w:type="dxa"/>
+          </w:tcPr>
+          <w:p>
+            <w:r>
+              <w:t>Count by status</w:t>
+            </w:r>
+          </w:p>
+        </w:tc>
+        <w:tc>
+          <w:tcPr>
+            <w:tcW w:w="3117" w:type="dxa"/>
+          </w:tcPr>
+          <w:p>
+            <w:r>
+              <w:t>15 min</w:t>
+            </w:r>
+          </w:p>
+        </w:tc>
+        <w:tc>
+          <w:tcPr>
+            <w:tcW w:w="3117" w:type="dxa"/>
+          </w:tcPr>
+          <w:p>
+            <w:r>
+              <w:t>8 min</w:t>
+            </w:r>
+          </w:p>
+        </w:tc>
+      </w:tr>
+      <w:tr>
+        <w:tc>
+          <w:tcPr>
+            <w:tcW w:w="3116" w:type="dxa"/>
+          </w:tcPr>
+          <w:p>
+            <w:r>
+              <w:t>Clickable counts</w:t>
+            </w:r>
+          </w:p>
+        </w:tc>
+        <w:tc>
+          <w:tcPr>
+            <w:tcW w:w="3117" w:type="dxa"/>
+          </w:tcPr>
+          <w:p>
+            <w:r>
               <w:t>20 min</w:t>
             </w:r>
           </w:p>
@@ -3890,10 +4013,136 @@
           </w:tcPr>
           <w:p>
             <w:r>
-              <w:t>25 min</w:t>
-            </w:r>
-            <w:bookmarkStart w:id="10" w:name="_GoBack"/>
-            <w:bookmarkEnd w:id="10"/>
+              <w:t>17 min</w:t>
+            </w:r>
+          </w:p>
+        </w:tc>
+      </w:tr>
+      <w:tr>
+        <w:tc>
+          <w:tcPr>
+            <w:tcW w:w="3116" w:type="dxa"/>
+          </w:tcPr>
+          <w:p>
+            <w:r>
+              <w:t>Check for lateness</w:t>
+            </w:r>
+          </w:p>
+        </w:tc>
+        <w:tc>
+          <w:tcPr>
+            <w:tcW w:w="3117" w:type="dxa"/>
+          </w:tcPr>
+          <w:p>
+            <w:r>
+              <w:t>30 min</w:t>
+            </w:r>
+          </w:p>
+        </w:tc>
+        <w:tc>
+          <w:tcPr>
+            <w:tcW w:w="3117" w:type="dxa"/>
+          </w:tcPr>
+          <w:p>
+            <w:r>
+              <w:t>5 min</w:t>
+            </w:r>
+          </w:p>
+        </w:tc>
+      </w:tr>
+      <w:tr>
+        <w:tc>
+          <w:tcPr>
+            <w:tcW w:w="3116" w:type="dxa"/>
+          </w:tcPr>
+          <w:p>
+            <w:r>
+              <w:t>Alert user invalid input</w:t>
+            </w:r>
+          </w:p>
+        </w:tc>
+        <w:tc>
+          <w:tcPr>
+            <w:tcW w:w="3117" w:type="dxa"/>
+          </w:tcPr>
+          <w:p>
+            <w:r>
+              <w:t>1 hour</w:t>
+            </w:r>
+          </w:p>
+        </w:tc>
+        <w:tc>
+          <w:tcPr>
+            <w:tcW w:w="3117" w:type="dxa"/>
+          </w:tcPr>
+          <w:p>
+            <w:r>
+              <w:t>45 min</w:t>
+            </w:r>
+          </w:p>
+        </w:tc>
+      </w:tr>
+      <w:tr>
+        <w:tc>
+          <w:tcPr>
+            <w:tcW w:w="3116" w:type="dxa"/>
+          </w:tcPr>
+          <w:p>
+            <w:r>
+              <w:t>Add error checking</w:t>
+            </w:r>
+          </w:p>
+        </w:tc>
+        <w:tc>
+          <w:tcPr>
+            <w:tcW w:w="3117" w:type="dxa"/>
+          </w:tcPr>
+          <w:p>
+            <w:r>
+              <w:t>1 hour</w:t>
+            </w:r>
+          </w:p>
+        </w:tc>
+        <w:tc>
+          <w:tcPr>
+            <w:tcW w:w="3117" w:type="dxa"/>
+          </w:tcPr>
+          <w:p>
+            <w:r>
+              <w:t>30 min</w:t>
+            </w:r>
+          </w:p>
+        </w:tc>
+      </w:tr>
+      <w:tr>
+        <w:tc>
+          <w:tcPr>
+            <w:tcW w:w="3116" w:type="dxa"/>
+          </w:tcPr>
+          <w:p>
+            <w:r>
+              <w:t>Add tasks</w:t>
+            </w:r>
+          </w:p>
+        </w:tc>
+        <w:tc>
+          <w:tcPr>
+            <w:tcW w:w="3117" w:type="dxa"/>
+          </w:tcPr>
+          <w:p>
+            <w:r>
+              <w:t>30 min</w:t>
+            </w:r>
+          </w:p>
+        </w:tc>
+        <w:tc>
+          <w:tcPr>
+            <w:tcW w:w="3117" w:type="dxa"/>
+          </w:tcPr>
+          <w:p>
+            <w:r>
+              <w:t>65 min</w:t>
+            </w:r>
           </w:p>
         </w:tc>
       </w:tr>
@@ -3918,6 +4167,363 @@
         <w:t>Documentation Tasks</w:t>
       </w:r>
     </w:p>
+    <w:tbl>
+      <w:tblPr>
+        <w:tblStyle w:val="TableGrid"/>
+        <w:tblW w:w="0" w:type="auto"/>
+        <w:tblLook w:val="04A0" w:firstRow="1" w:lastRow="0" w:firstColumn="1" w:lastColumn="0" w:noHBand="0" w:noVBand="1"/>
+      </w:tblPr>
+      <w:tblGrid>
+        <w:gridCol w:w="3116"/>
+        <w:gridCol w:w="3117"/>
+        <w:gridCol w:w="3117"/>
+      </w:tblGrid>
+      <w:tr>
+        <w:tc>
+          <w:tcPr>
+            <w:tcW w:w="3116" w:type="dxa"/>
+          </w:tcPr>
+          <w:p>
+            <w:pPr>
+              <w:rPr>
+                <w:b/>
+              </w:rPr>
+            </w:pPr>
+            <w:r>
+              <w:rPr>
+                <w:b/>
+              </w:rPr>
+              <w:t>Task</w:t>
+            </w:r>
+          </w:p>
+        </w:tc>
+        <w:tc>
+          <w:tcPr>
+            <w:tcW w:w="3117" w:type="dxa"/>
+          </w:tcPr>
+          <w:p>
+            <w:pPr>
+              <w:rPr>
+                <w:b/>
+              </w:rPr>
+            </w:pPr>
+            <w:r>
+              <w:rPr>
+                <w:b/>
+              </w:rPr>
+              <w:t>Estimated Time</w:t>
+            </w:r>
+          </w:p>
+        </w:tc>
+        <w:tc>
+          <w:tcPr>
+            <w:tcW w:w="3117" w:type="dxa"/>
+          </w:tcPr>
+          <w:p>
+            <w:pPr>
+              <w:rPr>
+                <w:b/>
+              </w:rPr>
+            </w:pPr>
+            <w:r>
+              <w:rPr>
+                <w:b/>
+              </w:rPr>
+              <w:t>Actual Time</w:t>
+            </w:r>
+          </w:p>
+        </w:tc>
+      </w:tr>
+      <w:tr>
+        <w:tc>
+          <w:tcPr>
+            <w:tcW w:w="3116" w:type="dxa"/>
+          </w:tcPr>
+          <w:p>
+            <w:r>
+              <w:t>Functional Requirements</w:t>
+            </w:r>
+          </w:p>
+        </w:tc>
+        <w:tc>
+          <w:tcPr>
+            <w:tcW w:w="3117" w:type="dxa"/>
+          </w:tcPr>
+          <w:p>
+            <w:r>
+              <w:t>30 min</w:t>
+            </w:r>
+          </w:p>
+        </w:tc>
+        <w:tc>
+          <w:tcPr>
+            <w:tcW w:w="3117" w:type="dxa"/>
+          </w:tcPr>
+          <w:p>
+            <w:r>
+              <w:t>10 min</w:t>
+            </w:r>
+          </w:p>
+        </w:tc>
+      </w:tr>
+      <w:tr>
+        <w:tc>
+          <w:tcPr>
+            <w:tcW w:w="3116" w:type="dxa"/>
+          </w:tcPr>
+          <w:p>
+            <w:r>
+              <w:t>Non-functional Requirements</w:t>
+            </w:r>
+          </w:p>
+        </w:tc>
+        <w:tc>
+          <w:tcPr>
+            <w:tcW w:w="3117" w:type="dxa"/>
+          </w:tcPr>
+          <w:p>
+            <w:r>
+              <w:t>30 min</w:t>
+            </w:r>
+          </w:p>
+        </w:tc>
+        <w:tc>
+          <w:tcPr>
+            <w:tcW w:w="3117" w:type="dxa"/>
+          </w:tcPr>
+          <w:p>
+            <w:r>
+              <w:t>10 min</w:t>
+            </w:r>
+          </w:p>
+        </w:tc>
+      </w:tr>
+      <w:tr>
+        <w:tc>
+          <w:tcPr>
+            <w:tcW w:w="3116" w:type="dxa"/>
+          </w:tcPr>
+          <w:p>
+            <w:r>
+              <w:t>System Architecture Diagram</w:t>
+            </w:r>
+          </w:p>
+        </w:tc>
+        <w:tc>
+          <w:tcPr>
+            <w:tcW w:w="3117" w:type="dxa"/>
+          </w:tcPr>
+          <w:p>
+            <w:r>
+              <w:t>30 min</w:t>
+            </w:r>
+          </w:p>
+        </w:tc>
+        <w:tc>
+          <w:tcPr>
+            <w:tcW w:w="3117" w:type="dxa"/>
+          </w:tcPr>
+          <w:p>
+            <w:r>
+              <w:t>35 min</w:t>
+            </w:r>
+          </w:p>
+        </w:tc>
+      </w:tr>
+      <w:tr>
+        <w:tc>
+          <w:tcPr>
+            <w:tcW w:w="3116" w:type="dxa"/>
+          </w:tcPr>
+          <w:p>
+            <w:r>
+              <w:t>Data Flow Diagram</w:t>
+            </w:r>
+          </w:p>
+        </w:tc>
+        <w:tc>
+          <w:tcPr>
+            <w:tcW w:w="3117" w:type="dxa"/>
+          </w:tcPr>
+          <w:p>
+            <w:r>
+              <w:t>20 min</w:t>
+            </w:r>
+          </w:p>
+        </w:tc>
+        <w:tc>
+          <w:tcPr>
+            <w:tcW w:w="3117" w:type="dxa"/>
+          </w:tcPr>
+          <w:p>
+            <w:r>
+              <w:t>37 min</w:t>
+            </w:r>
+          </w:p>
+        </w:tc>
+      </w:tr>
+      <w:tr>
+        <w:tc>
+          <w:tcPr>
+            <w:tcW w:w="3116" w:type="dxa"/>
+          </w:tcPr>
+          <w:p>
+            <w:r>
+              <w:t>Use Case</w:t>
+            </w:r>
+          </w:p>
+        </w:tc>
+        <w:tc>
+          <w:tcPr>
+            <w:tcW w:w="3117" w:type="dxa"/>
+          </w:tcPr>
+          <w:p>
+            <w:r>
+              <w:t>30 min</w:t>
+            </w:r>
+          </w:p>
+        </w:tc>
+        <w:tc>
+          <w:tcPr>
+            <w:tcW w:w="3117" w:type="dxa"/>
+          </w:tcPr>
+          <w:p>
+            <w:r>
+              <w:t>20 min</w:t>
+            </w:r>
+          </w:p>
+        </w:tc>
+      </w:tr>
+      <w:tr>
+        <w:tc>
+          <w:tcPr>
+            <w:tcW w:w="3116" w:type="dxa"/>
+          </w:tcPr>
+          <w:p>
+            <w:r>
+              <w:t>Sequence Diagrams</w:t>
+            </w:r>
+          </w:p>
+        </w:tc>
+        <w:tc>
+          <w:tcPr>
+            <w:tcW w:w="3117" w:type="dxa"/>
+          </w:tcPr>
+          <w:p>
+            <w:r>
+              <w:t>1 hour</w:t>
+            </w:r>
+          </w:p>
+        </w:tc>
+        <w:tc>
+          <w:tcPr>
+            <w:tcW w:w="3117" w:type="dxa"/>
+          </w:tcPr>
+          <w:p>
+            <w:r>
+              <w:t>1 hour 30 min</w:t>
+            </w:r>
+          </w:p>
+        </w:tc>
+      </w:tr>
+      <w:tr>
+        <w:tc>
+          <w:tcPr>
+            <w:tcW w:w="3116" w:type="dxa"/>
+          </w:tcPr>
+          <w:p>
+            <w:r>
+              <w:t>Database Designs</w:t>
+            </w:r>
+          </w:p>
+        </w:tc>
+        <w:tc>
+          <w:tcPr>
+            <w:tcW w:w="3117" w:type="dxa"/>
+          </w:tcPr>
+          <w:p>
+            <w:r>
+              <w:t>20 min</w:t>
+            </w:r>
+          </w:p>
+        </w:tc>
+        <w:tc>
+          <w:tcPr>
+            <w:tcW w:w="3117" w:type="dxa"/>
+          </w:tcPr>
+          <w:p>
+            <w:r>
+              <w:t>22 min</w:t>
+            </w:r>
+          </w:p>
+        </w:tc>
+      </w:tr>
+      <w:tr>
+        <w:tc>
+          <w:tcPr>
+            <w:tcW w:w="3116" w:type="dxa"/>
+          </w:tcPr>
+          <w:p>
+            <w:r>
+              <w:t>Class Diagrams</w:t>
+            </w:r>
+          </w:p>
+        </w:tc>
+        <w:tc>
+          <w:tcPr>
+            <w:tcW w:w="3117" w:type="dxa"/>
+          </w:tcPr>
+          <w:p>
+            <w:r>
+              <w:t>20 min</w:t>
+            </w:r>
+          </w:p>
+        </w:tc>
+        <w:tc>
+          <w:tcPr>
+            <w:tcW w:w="3117" w:type="dxa"/>
+          </w:tcPr>
+          <w:p>
+            <w:r>
+              <w:t>26 min</w:t>
+            </w:r>
+          </w:p>
+        </w:tc>
+      </w:tr>
+      <w:tr>
+        <w:tc>
+          <w:tcPr>
+            <w:tcW w:w="3116" w:type="dxa"/>
+          </w:tcPr>
+          <w:p>
+            <w:r>
+              <w:t>Test cases</w:t>
+            </w:r>
+          </w:p>
+        </w:tc>
+        <w:tc>
+          <w:tcPr>
+            <w:tcW w:w="3117" w:type="dxa"/>
+          </w:tcPr>
+          <w:p>
+            <w:r>
+              <w:t>30 min</w:t>
+            </w:r>
+          </w:p>
+        </w:tc>
+        <w:tc>
+          <w:tcPr>
+            <w:tcW w:w="3117" w:type="dxa"/>
+          </w:tcPr>
+          <w:p>
+            <w:r>
+              <w:t>44 min</w:t>
+            </w:r>
+          </w:p>
+        </w:tc>
+      </w:tr>
+    </w:tbl>
+    <w:p/>
     <w:sectPr>
       <w:pgSz w:w="12240" w:h="15840"/>
       <w:pgMar w:top="1440" w:right="1440" w:bottom="1440" w:left="1440" w:header="720" w:footer="720" w:gutter="0"/>
@@ -5322,7 +5928,7 @@
 </file>
 
 <file path=customXml/itemProps2.xml><?xml version="1.0" encoding="utf-8"?>
-<ds:datastoreItem xmlns:ds="http://schemas.openxmlformats.org/officeDocument/2006/customXml" ds:itemID="{960DB2B1-9DB1-4A0C-837B-CAA67C7A324E}">
+<ds:datastoreItem xmlns:ds="http://schemas.openxmlformats.org/officeDocument/2006/customXml" ds:itemID="{B836029B-69A5-4BDC-8F7B-4801790653C4}">
   <ds:schemaRefs>
     <ds:schemaRef ds:uri="http://schemas.openxmlformats.org/officeDocument/2006/bibliography"/>
   </ds:schemaRefs>

</xml_diff>